<commit_message>
final commit - adding capstone
</commit_message>
<xml_diff>
--- a/Data Story/Capstone 1 - Data Story.docx
+++ b/Data Story/Capstone 1 - Data Story.docx
@@ -213,27 +213,7 @@
           <w:sz w:val="20"/>
           <w:szCs w:val="20"/>
         </w:rPr>
-        <w:t xml:space="preserve"> the </w:t>
-      </w:r>
-      <w:proofErr w:type="gramStart"/>
-      <w:r>
-        <w:rPr>
-          <w:b/>
-          <w:bCs/>
-          <w:sz w:val="20"/>
-          <w:szCs w:val="20"/>
-        </w:rPr>
-        <w:t>two year</w:t>
-      </w:r>
-      <w:proofErr w:type="gramEnd"/>
-      <w:r>
-        <w:rPr>
-          <w:b/>
-          <w:bCs/>
-          <w:sz w:val="20"/>
-          <w:szCs w:val="20"/>
-        </w:rPr>
-        <w:t xml:space="preserve"> period</w:t>
+        <w:t xml:space="preserve"> the two year period</w:t>
       </w:r>
       <w:r>
         <w:rPr>
@@ -326,8 +306,6 @@
           <w:szCs w:val="20"/>
         </w:rPr>
       </w:pPr>
-      <w:bookmarkStart w:id="0" w:name="_GoBack"/>
-      <w:bookmarkEnd w:id="0"/>
     </w:p>
     <w:p>
       <w:pPr>
@@ -687,17 +665,10 @@
           <w:sz w:val="20"/>
           <w:szCs w:val="20"/>
         </w:rPr>
-        <w:t xml:space="preserve">Who is the most popular artist/song in the last 2 years </w:t>
-      </w:r>
-      <w:proofErr w:type="spellStart"/>
-      <w:r>
-        <w:rPr>
-          <w:sz w:val="20"/>
-          <w:szCs w:val="20"/>
-        </w:rPr>
-        <w:t>years</w:t>
-      </w:r>
-      <w:proofErr w:type="spellEnd"/>
+        <w:t>Who is the most popular artist/song in the last 2 years</w:t>
+      </w:r>
+      <w:bookmarkStart w:id="0" w:name="_GoBack"/>
+      <w:bookmarkEnd w:id="0"/>
       <w:r>
         <w:rPr>
           <w:sz w:val="20"/>
@@ -1412,23 +1383,7 @@
           <w:sz w:val="20"/>
           <w:szCs w:val="20"/>
         </w:rPr>
-        <w:t xml:space="preserve"> </w:t>
-      </w:r>
-      <w:proofErr w:type="gramStart"/>
-      <w:r>
-        <w:rPr>
-          <w:sz w:val="20"/>
-          <w:szCs w:val="20"/>
-        </w:rPr>
-        <w:t>artist</w:t>
-      </w:r>
-      <w:proofErr w:type="gramEnd"/>
-      <w:r>
-        <w:rPr>
-          <w:sz w:val="20"/>
-          <w:szCs w:val="20"/>
-        </w:rPr>
-        <w:t xml:space="preserve"> they are more familiar with.</w:t>
+        <w:t xml:space="preserve"> artist they are more familiar with.</w:t>
       </w:r>
     </w:p>
     <w:p>
@@ -1931,23 +1886,7 @@
           <w:sz w:val="20"/>
           <w:szCs w:val="20"/>
         </w:rPr>
-        <w:t xml:space="preserve"> </w:t>
-      </w:r>
-      <w:proofErr w:type="gramStart"/>
-      <w:r>
-        <w:rPr>
-          <w:sz w:val="20"/>
-          <w:szCs w:val="20"/>
-        </w:rPr>
-        <w:t>left hand</w:t>
-      </w:r>
-      <w:proofErr w:type="gramEnd"/>
-      <w:r>
-        <w:rPr>
-          <w:sz w:val="20"/>
-          <w:szCs w:val="20"/>
-        </w:rPr>
-        <w:t xml:space="preserve"> tail coincides with </w:t>
+        <w:t xml:space="preserve"> left hand tail coincides with </w:t>
       </w:r>
       <w:r>
         <w:rPr>
@@ -2254,23 +2193,7 @@
           <w:sz w:val="20"/>
           <w:szCs w:val="20"/>
         </w:rPr>
-        <w:t xml:space="preserve"> over the </w:t>
-      </w:r>
-      <w:proofErr w:type="gramStart"/>
-      <w:r>
-        <w:rPr>
-          <w:sz w:val="20"/>
-          <w:szCs w:val="20"/>
-        </w:rPr>
-        <w:t>2.33 year</w:t>
-      </w:r>
-      <w:proofErr w:type="gramEnd"/>
-      <w:r>
-        <w:rPr>
-          <w:sz w:val="20"/>
-          <w:szCs w:val="20"/>
-        </w:rPr>
-        <w:t xml:space="preserve"> sample</w:t>
+        <w:t xml:space="preserve"> over the 2.33 year sample</w:t>
       </w:r>
       <w:r>
         <w:rPr>
@@ -5102,7 +5025,7 @@
 </file>
 
 <file path=customXml/itemProps1.xml><?xml version="1.0" encoding="utf-8"?>
-<ds:datastoreItem xmlns:ds="http://schemas.openxmlformats.org/officeDocument/2006/customXml" ds:itemID="{3588442F-D27A-409F-AE9E-CE82976AABF5}">
+<ds:datastoreItem xmlns:ds="http://schemas.openxmlformats.org/officeDocument/2006/customXml" ds:itemID="{8F8EC78F-6E24-46C7-869F-EFFDE8E2F544}">
   <ds:schemaRefs>
     <ds:schemaRef ds:uri="http://schemas.openxmlformats.org/officeDocument/2006/bibliography"/>
   </ds:schemaRefs>

</xml_diff>